<commit_message>
more edits to report
</commit_message>
<xml_diff>
--- a/Report_First_Draft.docx
+++ b/Report_First_Draft.docx
@@ -183,7 +183,7 @@
           <w:noProof/>
         </w:rPr>
         <w:drawing>
-          <wp:inline distT="0" distB="0" distL="0" distR="0" wp14:anchorId="32573304" wp14:editId="18D5A347">
+          <wp:inline distT="0" distB="0" distL="0" distR="0" wp14:anchorId="32573304" wp14:editId="49FC4B82">
             <wp:extent cx="3599815" cy="2519680"/>
             <wp:effectExtent l="0" t="0" r="635" b="13970"/>
             <wp:docPr id="2" name="Chart 2">
@@ -202,8 +202,6 @@
           </wp:inline>
         </w:drawing>
       </w:r>
-      <w:bookmarkStart w:id="0" w:name="_GoBack"/>
-      <w:bookmarkEnd w:id="0"/>
     </w:p>
     <w:p>
       <w:r>
@@ -286,12 +284,1178 @@
         </w:drawing>
       </w:r>
     </w:p>
+    <w:p/>
     <w:p>
       <w:r>
         <w:t>From this data we can point out two specific weekly averages that stood out in the data. One occurred in week seven and the other in week ten.</w:t>
       </w:r>
       <w:r>
         <w:t xml:space="preserve"> In week seven, Bing Predicts had an overall roughly seventy-nine percent of correct predictions for that week when every other model in that week had only roughly fifty-seven percent of correct predictions. In week ten, Amos had a success percentage of roughly seventy-one percent when all other models had a success rate of roughly fifty-seven percent.</w:t>
+      </w:r>
+    </w:p>
+    <w:p>
+      <w:r>
+        <w:t xml:space="preserve">It also important to analyze the </w:t>
+      </w:r>
+      <w:r>
+        <w:t>success rates for each model based on the ranges of the specific predictions.</w:t>
+      </w:r>
+      <w:r>
+        <w:t xml:space="preserve"> It would make sense that the models would have the least success for predictions with only a fifty to fifty-nine percent confidence and most success for predictions between eighty and one-hundred percent confidence. </w:t>
+      </w:r>
+    </w:p>
+    <w:p>
+      <w:pPr>
+        <w:rPr>
+          <w:b/>
+        </w:rPr>
+      </w:pPr>
+      <w:r>
+        <w:rPr>
+          <w:b/>
+        </w:rPr>
+        <w:t>What is Sports Betting?</w:t>
+      </w:r>
+    </w:p>
+    <w:p>
+      <w:r>
+        <w:t xml:space="preserve">Sports betting is a type of gambling that involves predicting the outcome of specific games. For American Football there are three main types of gambling done for each event, pointspread, moneyline, and over/under. This analysis will be utilizing only the moneyline betting type. Moneyline bets are the simplest form of sports </w:t>
+      </w:r>
+      <w:r>
+        <w:lastRenderedPageBreak/>
+        <w:t>gambling since bettors are only making predictions on who will win the game. In a moneyline bet there is the favourite and the underdog, but sometimes there can be two favourites and no underdog. The favourite bet is listed with a minus (-) sign and the underdog bet is listed with a plus (+) sign. If a bettor chooses to place a bet on the favourite to win, they must pay the bet listed with the minus sign and if they are correct then they are paid out one hundred dollars. If a bettor chooses to place a bet on the underdog to win</w:t>
+      </w:r>
+      <w:r>
+        <w:t>, they must pay on hundred dollars and if they are correct then they are paid out whatever the amount listed beside the plus sign is.</w:t>
+      </w:r>
+    </w:p>
+    <w:p>
+      <w:r>
+        <w:t>To demonstrate this, we will be using the game played on September 9, 2018 where the Baltimore Ravens played the Buffalo Bills. The moneyline bet would have been displayed as follows:</w:t>
+      </w:r>
+    </w:p>
+    <w:p>
+      <w:r>
+        <w:tab/>
+        <w:t>Baltimore Ravens -340</w:t>
+      </w:r>
+      <w:r>
+        <w:br/>
+      </w:r>
+      <w:r>
+        <w:tab/>
+        <w:t>Buffalo Bills +310</w:t>
+      </w:r>
+    </w:p>
+    <w:p>
+      <w:r>
+        <w:t>In this case if you were to make bet choosing the Baltimore Ravens to win you would pay the amount of three hundred forty dollars, whereas if you were to make the bet for the Buffalo Bills to win then you would pay the amount of one hundred dollars. Because the Baltimore Ravens did win this game, if you had selected them, you would be given back your three hundred and forty dollars and you would be given a payout of one hundred dollars. If you had selected the Buffalo Bills, you would not receive anything and will have lost your one hundred dollars.</w:t>
+      </w:r>
+    </w:p>
+    <w:p>
+      <w:pPr>
+        <w:rPr>
+          <w:b/>
+        </w:rPr>
+      </w:pPr>
+      <w:r>
+        <w:rPr>
+          <w:b/>
+        </w:rPr>
+        <w:t>How does the simulation work?</w:t>
+      </w:r>
+    </w:p>
+    <w:p>
+      <w:r>
+        <w:t xml:space="preserve">For this analysis, we decided to build a simulation that would </w:t>
+      </w:r>
+      <w:r>
+        <w:t xml:space="preserve">take all the prediction models and determine which one would have the highest return on investment if you ran a formulaic betting system based on each one. </w:t>
+      </w:r>
+      <w:r>
+        <w:t>It is important to point that the dataset, for each model, only showed what the home-team-win-prediction is. This means that if a model predicted the away team to win with a sixty-four percent confidence, the dataset would show the home team confidence for winning to be forty-six percent.</w:t>
+      </w:r>
+    </w:p>
+    <w:p>
+      <w:r>
+        <w:rPr>
+          <w:noProof/>
+        </w:rPr>
+        <mc:AlternateContent>
+          <mc:Choice Requires="wps">
+            <w:drawing>
+              <wp:anchor distT="0" distB="0" distL="114300" distR="114300" simplePos="0" relativeHeight="251659264" behindDoc="0" locked="0" layoutInCell="1" allowOverlap="1" wp14:anchorId="6C8BB665" wp14:editId="49EC8AB3">
+                <wp:simplePos x="0" y="0"/>
+                <wp:positionH relativeFrom="column">
+                  <wp:posOffset>487592</wp:posOffset>
+                </wp:positionH>
+                <wp:positionV relativeFrom="paragraph">
+                  <wp:posOffset>579619</wp:posOffset>
+                </wp:positionV>
+                <wp:extent cx="5390944" cy="2970479"/>
+                <wp:effectExtent l="0" t="0" r="19685" b="20955"/>
+                <wp:wrapNone/>
+                <wp:docPr id="5" name="Text Box 5"/>
+                <wp:cNvGraphicFramePr/>
+                <a:graphic xmlns:a="http://schemas.openxmlformats.org/drawingml/2006/main">
+                  <a:graphicData uri="http://schemas.microsoft.com/office/word/2010/wordprocessingShape">
+                    <wps:wsp>
+                      <wps:cNvSpPr txBox="1"/>
+                      <wps:spPr>
+                        <a:xfrm>
+                          <a:off x="0" y="0"/>
+                          <a:ext cx="5390944" cy="2970479"/>
+                        </a:xfrm>
+                        <a:prstGeom prst="rect">
+                          <a:avLst/>
+                        </a:prstGeom>
+                        <a:solidFill>
+                          <a:schemeClr val="lt1"/>
+                        </a:solidFill>
+                        <a:ln w="6350">
+                          <a:solidFill>
+                            <a:prstClr val="black"/>
+                          </a:solidFill>
+                        </a:ln>
+                      </wps:spPr>
+                      <wps:txbx>
+                        <w:txbxContent>
+                          <w:p>
+                            <w:pPr>
+                              <w:spacing w:after="0"/>
+                              <w:rPr>
+                                <w:rFonts w:ascii="Courier New" w:hAnsi="Courier New" w:cs="Courier New"/>
+                                <w:sz w:val="18"/>
+                                <w:szCs w:val="18"/>
+                              </w:rPr>
+                            </w:pPr>
+                            <w:r>
+                              <w:rPr>
+                                <w:rFonts w:ascii="Courier New" w:hAnsi="Courier New" w:cs="Courier New"/>
+                                <w:sz w:val="18"/>
+                                <w:szCs w:val="18"/>
+                              </w:rPr>
+                              <w:t>for (all game</w:t>
+                            </w:r>
+                            <w:bookmarkStart w:id="0" w:name="_GoBack"/>
+                            <w:bookmarkEnd w:id="0"/>
+                            <w:r>
+                              <w:rPr>
+                                <w:rFonts w:ascii="Courier New" w:hAnsi="Courier New" w:cs="Courier New"/>
+                                <w:sz w:val="18"/>
+                                <w:szCs w:val="18"/>
+                              </w:rPr>
+                              <w:t>s) {</w:t>
+                            </w:r>
+                          </w:p>
+                          <w:p>
+                            <w:pPr>
+                              <w:spacing w:after="0"/>
+                              <w:rPr>
+                                <w:rFonts w:ascii="Courier New" w:hAnsi="Courier New" w:cs="Courier New"/>
+                                <w:sz w:val="18"/>
+                                <w:szCs w:val="18"/>
+                              </w:rPr>
+                            </w:pPr>
+                            <w:r>
+                              <w:rPr>
+                                <w:rFonts w:ascii="Courier New" w:hAnsi="Courier New" w:cs="Courier New"/>
+                                <w:sz w:val="18"/>
+                                <w:szCs w:val="18"/>
+                              </w:rPr>
+                              <w:t xml:space="preserve">    // we began the simulation with a total of 5000 as a comfortable buffer</w:t>
+                            </w:r>
+                          </w:p>
+                          <w:p>
+                            <w:pPr>
+                              <w:spacing w:after="0"/>
+                              <w:rPr>
+                                <w:rFonts w:ascii="Courier New" w:hAnsi="Courier New" w:cs="Courier New"/>
+                                <w:sz w:val="18"/>
+                                <w:szCs w:val="18"/>
+                              </w:rPr>
+                            </w:pPr>
+                            <w:r>
+                              <w:rPr>
+                                <w:rFonts w:ascii="Courier New" w:hAnsi="Courier New" w:cs="Courier New"/>
+                                <w:sz w:val="18"/>
+                                <w:szCs w:val="18"/>
+                              </w:rPr>
+                              <w:t xml:space="preserve">    if (prediction &gt; 0.5) </w:t>
+                            </w:r>
+                            <w:proofErr w:type="gramStart"/>
+                            <w:r>
+                              <w:rPr>
+                                <w:rFonts w:ascii="Courier New" w:hAnsi="Courier New" w:cs="Courier New"/>
+                                <w:sz w:val="18"/>
+                                <w:szCs w:val="18"/>
+                              </w:rPr>
+                              <w:t>{ /</w:t>
+                            </w:r>
+                            <w:proofErr w:type="gramEnd"/>
+                            <w:r>
+                              <w:rPr>
+                                <w:rFonts w:ascii="Courier New" w:hAnsi="Courier New" w:cs="Courier New"/>
+                                <w:sz w:val="18"/>
+                                <w:szCs w:val="18"/>
+                              </w:rPr>
+                              <w:t>/ if the model prediction is greater than 50%</w:t>
+                            </w:r>
+                          </w:p>
+                          <w:p>
+                            <w:pPr>
+                              <w:spacing w:after="0"/>
+                              <w:rPr>
+                                <w:rFonts w:ascii="Courier New" w:hAnsi="Courier New" w:cs="Courier New"/>
+                                <w:sz w:val="18"/>
+                                <w:szCs w:val="18"/>
+                              </w:rPr>
+                            </w:pPr>
+                            <w:r>
+                              <w:rPr>
+                                <w:rFonts w:ascii="Courier New" w:hAnsi="Courier New" w:cs="Courier New"/>
+                                <w:sz w:val="18"/>
+                                <w:szCs w:val="18"/>
+                              </w:rPr>
+                              <w:t xml:space="preserve">        if (</w:t>
+                            </w:r>
+                            <w:proofErr w:type="spellStart"/>
+                            <w:r>
+                              <w:rPr>
+                                <w:rFonts w:ascii="Courier New" w:hAnsi="Courier New" w:cs="Courier New"/>
+                                <w:sz w:val="18"/>
+                                <w:szCs w:val="18"/>
+                              </w:rPr>
+                              <w:t>homeMoneyline</w:t>
+                            </w:r>
+                            <w:proofErr w:type="spellEnd"/>
+                            <w:r>
+                              <w:rPr>
+                                <w:rFonts w:ascii="Courier New" w:hAnsi="Courier New" w:cs="Courier New"/>
+                                <w:sz w:val="18"/>
+                                <w:szCs w:val="18"/>
+                              </w:rPr>
+                              <w:t xml:space="preserve"> &lt; 0) </w:t>
+                            </w:r>
+                            <w:proofErr w:type="gramStart"/>
+                            <w:r>
+                              <w:rPr>
+                                <w:rFonts w:ascii="Courier New" w:hAnsi="Courier New" w:cs="Courier New"/>
+                                <w:sz w:val="18"/>
+                                <w:szCs w:val="18"/>
+                              </w:rPr>
+                              <w:t>{ /</w:t>
+                            </w:r>
+                            <w:proofErr w:type="gramEnd"/>
+                            <w:r>
+                              <w:rPr>
+                                <w:rFonts w:ascii="Courier New" w:hAnsi="Courier New" w:cs="Courier New"/>
+                                <w:sz w:val="18"/>
+                                <w:szCs w:val="18"/>
+                              </w:rPr>
+                              <w:t>/ if the Home team moneyline is less than zero (favourite)</w:t>
+                            </w:r>
+                          </w:p>
+                          <w:p>
+                            <w:pPr>
+                              <w:spacing w:after="0"/>
+                              <w:rPr>
+                                <w:rFonts w:ascii="Courier New" w:hAnsi="Courier New" w:cs="Courier New"/>
+                                <w:sz w:val="18"/>
+                                <w:szCs w:val="18"/>
+                              </w:rPr>
+                            </w:pPr>
+                            <w:r>
+                              <w:rPr>
+                                <w:rFonts w:ascii="Courier New" w:hAnsi="Courier New" w:cs="Courier New"/>
+                                <w:sz w:val="18"/>
+                                <w:szCs w:val="18"/>
+                              </w:rPr>
+                              <w:t xml:space="preserve">            total += </w:t>
+                            </w:r>
+                            <w:proofErr w:type="spellStart"/>
+                            <w:r>
+                              <w:rPr>
+                                <w:rFonts w:ascii="Courier New" w:hAnsi="Courier New" w:cs="Courier New"/>
+                                <w:sz w:val="18"/>
+                                <w:szCs w:val="18"/>
+                              </w:rPr>
+                              <w:t>homeMoneyline</w:t>
+                            </w:r>
+                            <w:proofErr w:type="spellEnd"/>
+                            <w:r>
+                              <w:rPr>
+                                <w:rFonts w:ascii="Courier New" w:hAnsi="Courier New" w:cs="Courier New"/>
+                                <w:sz w:val="18"/>
+                                <w:szCs w:val="18"/>
+                              </w:rPr>
+                              <w:t>; // add the Home team moneyline (a negative number) to the total</w:t>
+                            </w:r>
+                          </w:p>
+                          <w:p>
+                            <w:pPr>
+                              <w:spacing w:after="0"/>
+                              <w:rPr>
+                                <w:rFonts w:ascii="Courier New" w:hAnsi="Courier New" w:cs="Courier New"/>
+                                <w:sz w:val="18"/>
+                                <w:szCs w:val="18"/>
+                              </w:rPr>
+                            </w:pPr>
+                            <w:r>
+                              <w:rPr>
+                                <w:rFonts w:ascii="Courier New" w:hAnsi="Courier New" w:cs="Courier New"/>
+                                <w:sz w:val="18"/>
+                                <w:szCs w:val="18"/>
+                              </w:rPr>
+                              <w:t xml:space="preserve">        } else </w:t>
+                            </w:r>
+                            <w:proofErr w:type="gramStart"/>
+                            <w:r>
+                              <w:rPr>
+                                <w:rFonts w:ascii="Courier New" w:hAnsi="Courier New" w:cs="Courier New"/>
+                                <w:sz w:val="18"/>
+                                <w:szCs w:val="18"/>
+                              </w:rPr>
+                              <w:t>{ /</w:t>
+                            </w:r>
+                            <w:proofErr w:type="gramEnd"/>
+                            <w:r>
+                              <w:rPr>
+                                <w:rFonts w:ascii="Courier New" w:hAnsi="Courier New" w:cs="Courier New"/>
+                                <w:sz w:val="18"/>
+                                <w:szCs w:val="18"/>
+                              </w:rPr>
+                              <w:t>/ if them model prediction is greater than zero</w:t>
+                            </w:r>
+                          </w:p>
+                          <w:p>
+                            <w:pPr>
+                              <w:spacing w:after="0"/>
+                              <w:rPr>
+                                <w:rFonts w:ascii="Courier New" w:hAnsi="Courier New" w:cs="Courier New"/>
+                                <w:sz w:val="18"/>
+                                <w:szCs w:val="18"/>
+                              </w:rPr>
+                            </w:pPr>
+                            <w:r>
+                              <w:rPr>
+                                <w:rFonts w:ascii="Courier New" w:hAnsi="Courier New" w:cs="Courier New"/>
+                                <w:sz w:val="18"/>
+                                <w:szCs w:val="18"/>
+                              </w:rPr>
+                              <w:t xml:space="preserve">            total -= 100; // deduct 100 from the total</w:t>
+                            </w:r>
+                          </w:p>
+                          <w:p>
+                            <w:pPr>
+                              <w:spacing w:after="0"/>
+                              <w:rPr>
+                                <w:rFonts w:ascii="Courier New" w:hAnsi="Courier New" w:cs="Courier New"/>
+                                <w:sz w:val="18"/>
+                                <w:szCs w:val="18"/>
+                              </w:rPr>
+                            </w:pPr>
+                            <w:r>
+                              <w:rPr>
+                                <w:rFonts w:ascii="Courier New" w:hAnsi="Courier New" w:cs="Courier New"/>
+                                <w:sz w:val="18"/>
+                                <w:szCs w:val="18"/>
+                              </w:rPr>
+                              <w:t xml:space="preserve">        }</w:t>
+                            </w:r>
+                          </w:p>
+                          <w:p>
+                            <w:pPr>
+                              <w:spacing w:after="0"/>
+                              <w:rPr>
+                                <w:rFonts w:ascii="Courier New" w:hAnsi="Courier New" w:cs="Courier New"/>
+                                <w:sz w:val="18"/>
+                                <w:szCs w:val="18"/>
+                              </w:rPr>
+                            </w:pPr>
+                            <w:r>
+                              <w:rPr>
+                                <w:rFonts w:ascii="Courier New" w:hAnsi="Courier New" w:cs="Courier New"/>
+                                <w:sz w:val="18"/>
+                                <w:szCs w:val="18"/>
+                              </w:rPr>
+                              <w:t xml:space="preserve">    } else </w:t>
+                            </w:r>
+                            <w:proofErr w:type="gramStart"/>
+                            <w:r>
+                              <w:rPr>
+                                <w:rFonts w:ascii="Courier New" w:hAnsi="Courier New" w:cs="Courier New"/>
+                                <w:sz w:val="18"/>
+                                <w:szCs w:val="18"/>
+                              </w:rPr>
+                              <w:t>{ /</w:t>
+                            </w:r>
+                            <w:proofErr w:type="gramEnd"/>
+                            <w:r>
+                              <w:rPr>
+                                <w:rFonts w:ascii="Courier New" w:hAnsi="Courier New" w:cs="Courier New"/>
+                                <w:sz w:val="18"/>
+                                <w:szCs w:val="18"/>
+                              </w:rPr>
+                              <w:t>/ if the model prediction is less than 50%</w:t>
+                            </w:r>
+                          </w:p>
+                          <w:p>
+                            <w:pPr>
+                              <w:spacing w:after="0"/>
+                              <w:rPr>
+                                <w:rFonts w:ascii="Courier New" w:hAnsi="Courier New" w:cs="Courier New"/>
+                                <w:sz w:val="18"/>
+                                <w:szCs w:val="18"/>
+                              </w:rPr>
+                            </w:pPr>
+                            <w:r>
+                              <w:rPr>
+                                <w:rFonts w:ascii="Courier New" w:hAnsi="Courier New" w:cs="Courier New"/>
+                                <w:sz w:val="18"/>
+                                <w:szCs w:val="18"/>
+                              </w:rPr>
+                              <w:t xml:space="preserve">        if (</w:t>
+                            </w:r>
+                            <w:proofErr w:type="spellStart"/>
+                            <w:r>
+                              <w:rPr>
+                                <w:rFonts w:ascii="Courier New" w:hAnsi="Courier New" w:cs="Courier New"/>
+                                <w:sz w:val="18"/>
+                                <w:szCs w:val="18"/>
+                              </w:rPr>
+                              <w:t>awayMoneyline</w:t>
+                            </w:r>
+                            <w:proofErr w:type="spellEnd"/>
+                            <w:r>
+                              <w:rPr>
+                                <w:rFonts w:ascii="Courier New" w:hAnsi="Courier New" w:cs="Courier New"/>
+                                <w:sz w:val="18"/>
+                                <w:szCs w:val="18"/>
+                              </w:rPr>
+                              <w:t xml:space="preserve"> &lt; 0) </w:t>
+                            </w:r>
+                            <w:proofErr w:type="gramStart"/>
+                            <w:r>
+                              <w:rPr>
+                                <w:rFonts w:ascii="Courier New" w:hAnsi="Courier New" w:cs="Courier New"/>
+                                <w:sz w:val="18"/>
+                                <w:szCs w:val="18"/>
+                              </w:rPr>
+                              <w:t>{ /</w:t>
+                            </w:r>
+                            <w:proofErr w:type="gramEnd"/>
+                            <w:r>
+                              <w:rPr>
+                                <w:rFonts w:ascii="Courier New" w:hAnsi="Courier New" w:cs="Courier New"/>
+                                <w:sz w:val="18"/>
+                                <w:szCs w:val="18"/>
+                              </w:rPr>
+                              <w:t>/ if the Away team moneyline is less than zero</w:t>
+                            </w:r>
+                          </w:p>
+                          <w:p>
+                            <w:pPr>
+                              <w:spacing w:after="0"/>
+                              <w:rPr>
+                                <w:rFonts w:ascii="Courier New" w:hAnsi="Courier New" w:cs="Courier New"/>
+                                <w:sz w:val="18"/>
+                                <w:szCs w:val="18"/>
+                              </w:rPr>
+                            </w:pPr>
+                            <w:r>
+                              <w:rPr>
+                                <w:rFonts w:ascii="Courier New" w:hAnsi="Courier New" w:cs="Courier New"/>
+                                <w:sz w:val="18"/>
+                                <w:szCs w:val="18"/>
+                              </w:rPr>
+                              <w:t xml:space="preserve">            total += </w:t>
+                            </w:r>
+                            <w:proofErr w:type="spellStart"/>
+                            <w:r>
+                              <w:rPr>
+                                <w:rFonts w:ascii="Courier New" w:hAnsi="Courier New" w:cs="Courier New"/>
+                                <w:sz w:val="18"/>
+                                <w:szCs w:val="18"/>
+                              </w:rPr>
+                              <w:t>homeMoneyline</w:t>
+                            </w:r>
+                            <w:proofErr w:type="spellEnd"/>
+                            <w:r>
+                              <w:rPr>
+                                <w:rFonts w:ascii="Courier New" w:hAnsi="Courier New" w:cs="Courier New"/>
+                                <w:sz w:val="18"/>
+                                <w:szCs w:val="18"/>
+                              </w:rPr>
+                              <w:t xml:space="preserve">; // add the Away team </w:t>
+                            </w:r>
+                            <w:proofErr w:type="spellStart"/>
+                            <w:r>
+                              <w:rPr>
+                                <w:rFonts w:ascii="Courier New" w:hAnsi="Courier New" w:cs="Courier New"/>
+                                <w:sz w:val="18"/>
+                                <w:szCs w:val="18"/>
+                              </w:rPr>
+                              <w:t>moneyine</w:t>
+                            </w:r>
+                            <w:proofErr w:type="spellEnd"/>
+                            <w:r>
+                              <w:rPr>
+                                <w:rFonts w:ascii="Courier New" w:hAnsi="Courier New" w:cs="Courier New"/>
+                                <w:sz w:val="18"/>
+                                <w:szCs w:val="18"/>
+                              </w:rPr>
+                              <w:t xml:space="preserve"> (a negative number) to the total</w:t>
+                            </w:r>
+                          </w:p>
+                          <w:p>
+                            <w:pPr>
+                              <w:spacing w:after="0"/>
+                              <w:rPr>
+                                <w:rFonts w:ascii="Courier New" w:hAnsi="Courier New" w:cs="Courier New"/>
+                                <w:sz w:val="18"/>
+                                <w:szCs w:val="18"/>
+                              </w:rPr>
+                            </w:pPr>
+                            <w:r>
+                              <w:rPr>
+                                <w:rFonts w:ascii="Courier New" w:hAnsi="Courier New" w:cs="Courier New"/>
+                                <w:sz w:val="18"/>
+                                <w:szCs w:val="18"/>
+                              </w:rPr>
+                              <w:t xml:space="preserve">        } else </w:t>
+                            </w:r>
+                            <w:proofErr w:type="gramStart"/>
+                            <w:r>
+                              <w:rPr>
+                                <w:rFonts w:ascii="Courier New" w:hAnsi="Courier New" w:cs="Courier New"/>
+                                <w:sz w:val="18"/>
+                                <w:szCs w:val="18"/>
+                              </w:rPr>
+                              <w:t>{ /</w:t>
+                            </w:r>
+                            <w:proofErr w:type="gramEnd"/>
+                            <w:r>
+                              <w:rPr>
+                                <w:rFonts w:ascii="Courier New" w:hAnsi="Courier New" w:cs="Courier New"/>
+                                <w:sz w:val="18"/>
+                                <w:szCs w:val="18"/>
+                              </w:rPr>
+                              <w:t>/ if the model prediction is greater than zero</w:t>
+                            </w:r>
+                          </w:p>
+                          <w:p>
+                            <w:pPr>
+                              <w:spacing w:after="0"/>
+                              <w:rPr>
+                                <w:rFonts w:ascii="Courier New" w:hAnsi="Courier New" w:cs="Courier New"/>
+                                <w:sz w:val="18"/>
+                                <w:szCs w:val="18"/>
+                              </w:rPr>
+                            </w:pPr>
+                            <w:r>
+                              <w:rPr>
+                                <w:rFonts w:ascii="Courier New" w:hAnsi="Courier New" w:cs="Courier New"/>
+                                <w:sz w:val="18"/>
+                                <w:szCs w:val="18"/>
+                              </w:rPr>
+                              <w:t xml:space="preserve">            total -= 100; // deduct 100 from the total</w:t>
+                            </w:r>
+                          </w:p>
+                          <w:p>
+                            <w:pPr>
+                              <w:spacing w:after="0"/>
+                              <w:rPr>
+                                <w:rFonts w:ascii="Courier New" w:hAnsi="Courier New" w:cs="Courier New"/>
+                                <w:sz w:val="18"/>
+                                <w:szCs w:val="18"/>
+                              </w:rPr>
+                            </w:pPr>
+                            <w:r>
+                              <w:rPr>
+                                <w:rFonts w:ascii="Courier New" w:hAnsi="Courier New" w:cs="Courier New"/>
+                                <w:sz w:val="18"/>
+                                <w:szCs w:val="18"/>
+                              </w:rPr>
+                              <w:t xml:space="preserve">        }</w:t>
+                            </w:r>
+                          </w:p>
+                          <w:p>
+                            <w:pPr>
+                              <w:spacing w:after="0"/>
+                              <w:rPr>
+                                <w:rFonts w:ascii="Courier New" w:hAnsi="Courier New" w:cs="Courier New"/>
+                                <w:sz w:val="18"/>
+                                <w:szCs w:val="18"/>
+                              </w:rPr>
+                            </w:pPr>
+                            <w:r>
+                              <w:rPr>
+                                <w:rFonts w:ascii="Courier New" w:hAnsi="Courier New" w:cs="Courier New"/>
+                                <w:sz w:val="18"/>
+                                <w:szCs w:val="18"/>
+                              </w:rPr>
+                              <w:t xml:space="preserve">    }</w:t>
+                            </w:r>
+                          </w:p>
+                          <w:p>
+                            <w:pPr>
+                              <w:spacing w:after="0"/>
+                              <w:rPr>
+                                <w:rFonts w:ascii="Courier New" w:hAnsi="Courier New" w:cs="Courier New"/>
+                                <w:sz w:val="18"/>
+                                <w:szCs w:val="18"/>
+                              </w:rPr>
+                            </w:pPr>
+                            <w:r>
+                              <w:rPr>
+                                <w:rFonts w:ascii="Courier New" w:hAnsi="Courier New" w:cs="Courier New"/>
+                                <w:sz w:val="18"/>
+                                <w:szCs w:val="18"/>
+                              </w:rPr>
+                              <w:t>}</w:t>
+                            </w:r>
+                          </w:p>
+                        </w:txbxContent>
+                      </wps:txbx>
+                      <wps:bodyPr rot="0" spcFirstLastPara="0" vertOverflow="overflow" horzOverflow="overflow" vert="horz" wrap="square" lIns="91440" tIns="45720" rIns="91440" bIns="45720" numCol="1" spcCol="0" rtlCol="0" fromWordArt="0" anchor="t" anchorCtr="0" forceAA="0" compatLnSpc="1">
+                        <a:prstTxWarp prst="textNoShape">
+                          <a:avLst/>
+                        </a:prstTxWarp>
+                        <a:noAutofit/>
+                      </wps:bodyPr>
+                    </wps:wsp>
+                  </a:graphicData>
+                </a:graphic>
+                <wp14:sizeRelH relativeFrom="margin">
+                  <wp14:pctWidth>0</wp14:pctWidth>
+                </wp14:sizeRelH>
+                <wp14:sizeRelV relativeFrom="margin">
+                  <wp14:pctHeight>0</wp14:pctHeight>
+                </wp14:sizeRelV>
+              </wp:anchor>
+            </w:drawing>
+          </mc:Choice>
+          <mc:Fallback>
+            <w:pict>
+              <v:shapetype w14:anchorId="6C8BB665" id="_x0000_t202" coordsize="21600,21600" o:spt="202" path="m,l,21600r21600,l21600,xe">
+                <v:stroke joinstyle="miter"/>
+                <v:path gradientshapeok="t" o:connecttype="rect"/>
+              </v:shapetype>
+              <v:shape id="Text Box 5" o:spid="_x0000_s1026" type="#_x0000_t202" style="position:absolute;margin-left:38.4pt;margin-top:45.65pt;width:424.5pt;height:233.9pt;z-index:251659264;visibility:visible;mso-wrap-style:square;mso-width-percent:0;mso-height-percent:0;mso-wrap-distance-left:9pt;mso-wrap-distance-top:0;mso-wrap-distance-right:9pt;mso-wrap-distance-bottom:0;mso-position-horizontal:absolute;mso-position-horizontal-relative:text;mso-position-vertical:absolute;mso-position-vertical-relative:text;mso-width-percent:0;mso-height-percent:0;mso-width-relative:margin;mso-height-relative:margin;v-text-anchor:top" o:gfxdata="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" fillcolor="white [3201]" strokeweight=".5pt">
+                <v:textbox>
+                  <w:txbxContent>
+                    <w:p>
+                      <w:pPr>
+                        <w:spacing w:after="0"/>
+                        <w:rPr>
+                          <w:rFonts w:ascii="Courier New" w:hAnsi="Courier New" w:cs="Courier New"/>
+                          <w:sz w:val="18"/>
+                          <w:szCs w:val="18"/>
+                        </w:rPr>
+                      </w:pPr>
+                      <w:r>
+                        <w:rPr>
+                          <w:rFonts w:ascii="Courier New" w:hAnsi="Courier New" w:cs="Courier New"/>
+                          <w:sz w:val="18"/>
+                          <w:szCs w:val="18"/>
+                        </w:rPr>
+                        <w:t>for (all game</w:t>
+                      </w:r>
+                      <w:bookmarkStart w:id="1" w:name="_GoBack"/>
+                      <w:bookmarkEnd w:id="1"/>
+                      <w:r>
+                        <w:rPr>
+                          <w:rFonts w:ascii="Courier New" w:hAnsi="Courier New" w:cs="Courier New"/>
+                          <w:sz w:val="18"/>
+                          <w:szCs w:val="18"/>
+                        </w:rPr>
+                        <w:t>s) {</w:t>
+                      </w:r>
+                    </w:p>
+                    <w:p>
+                      <w:pPr>
+                        <w:spacing w:after="0"/>
+                        <w:rPr>
+                          <w:rFonts w:ascii="Courier New" w:hAnsi="Courier New" w:cs="Courier New"/>
+                          <w:sz w:val="18"/>
+                          <w:szCs w:val="18"/>
+                        </w:rPr>
+                      </w:pPr>
+                      <w:r>
+                        <w:rPr>
+                          <w:rFonts w:ascii="Courier New" w:hAnsi="Courier New" w:cs="Courier New"/>
+                          <w:sz w:val="18"/>
+                          <w:szCs w:val="18"/>
+                        </w:rPr>
+                        <w:t xml:space="preserve">    // we began the simulation with a total of 5000 as a comfortable buffer</w:t>
+                      </w:r>
+                    </w:p>
+                    <w:p>
+                      <w:pPr>
+                        <w:spacing w:after="0"/>
+                        <w:rPr>
+                          <w:rFonts w:ascii="Courier New" w:hAnsi="Courier New" w:cs="Courier New"/>
+                          <w:sz w:val="18"/>
+                          <w:szCs w:val="18"/>
+                        </w:rPr>
+                      </w:pPr>
+                      <w:r>
+                        <w:rPr>
+                          <w:rFonts w:ascii="Courier New" w:hAnsi="Courier New" w:cs="Courier New"/>
+                          <w:sz w:val="18"/>
+                          <w:szCs w:val="18"/>
+                        </w:rPr>
+                        <w:t xml:space="preserve">    if (prediction &gt; 0.5) </w:t>
+                      </w:r>
+                      <w:proofErr w:type="gramStart"/>
+                      <w:r>
+                        <w:rPr>
+                          <w:rFonts w:ascii="Courier New" w:hAnsi="Courier New" w:cs="Courier New"/>
+                          <w:sz w:val="18"/>
+                          <w:szCs w:val="18"/>
+                        </w:rPr>
+                        <w:t>{ /</w:t>
+                      </w:r>
+                      <w:proofErr w:type="gramEnd"/>
+                      <w:r>
+                        <w:rPr>
+                          <w:rFonts w:ascii="Courier New" w:hAnsi="Courier New" w:cs="Courier New"/>
+                          <w:sz w:val="18"/>
+                          <w:szCs w:val="18"/>
+                        </w:rPr>
+                        <w:t>/ if the model prediction is greater than 50%</w:t>
+                      </w:r>
+                    </w:p>
+                    <w:p>
+                      <w:pPr>
+                        <w:spacing w:after="0"/>
+                        <w:rPr>
+                          <w:rFonts w:ascii="Courier New" w:hAnsi="Courier New" w:cs="Courier New"/>
+                          <w:sz w:val="18"/>
+                          <w:szCs w:val="18"/>
+                        </w:rPr>
+                      </w:pPr>
+                      <w:r>
+                        <w:rPr>
+                          <w:rFonts w:ascii="Courier New" w:hAnsi="Courier New" w:cs="Courier New"/>
+                          <w:sz w:val="18"/>
+                          <w:szCs w:val="18"/>
+                        </w:rPr>
+                        <w:t xml:space="preserve">        if (</w:t>
+                      </w:r>
+                      <w:proofErr w:type="spellStart"/>
+                      <w:r>
+                        <w:rPr>
+                          <w:rFonts w:ascii="Courier New" w:hAnsi="Courier New" w:cs="Courier New"/>
+                          <w:sz w:val="18"/>
+                          <w:szCs w:val="18"/>
+                        </w:rPr>
+                        <w:t>homeMoneyline</w:t>
+                      </w:r>
+                      <w:proofErr w:type="spellEnd"/>
+                      <w:r>
+                        <w:rPr>
+                          <w:rFonts w:ascii="Courier New" w:hAnsi="Courier New" w:cs="Courier New"/>
+                          <w:sz w:val="18"/>
+                          <w:szCs w:val="18"/>
+                        </w:rPr>
+                        <w:t xml:space="preserve"> &lt; 0) </w:t>
+                      </w:r>
+                      <w:proofErr w:type="gramStart"/>
+                      <w:r>
+                        <w:rPr>
+                          <w:rFonts w:ascii="Courier New" w:hAnsi="Courier New" w:cs="Courier New"/>
+                          <w:sz w:val="18"/>
+                          <w:szCs w:val="18"/>
+                        </w:rPr>
+                        <w:t>{ /</w:t>
+                      </w:r>
+                      <w:proofErr w:type="gramEnd"/>
+                      <w:r>
+                        <w:rPr>
+                          <w:rFonts w:ascii="Courier New" w:hAnsi="Courier New" w:cs="Courier New"/>
+                          <w:sz w:val="18"/>
+                          <w:szCs w:val="18"/>
+                        </w:rPr>
+                        <w:t>/ if the Home team moneyline is less than zero (favourite)</w:t>
+                      </w:r>
+                    </w:p>
+                    <w:p>
+                      <w:pPr>
+                        <w:spacing w:after="0"/>
+                        <w:rPr>
+                          <w:rFonts w:ascii="Courier New" w:hAnsi="Courier New" w:cs="Courier New"/>
+                          <w:sz w:val="18"/>
+                          <w:szCs w:val="18"/>
+                        </w:rPr>
+                      </w:pPr>
+                      <w:r>
+                        <w:rPr>
+                          <w:rFonts w:ascii="Courier New" w:hAnsi="Courier New" w:cs="Courier New"/>
+                          <w:sz w:val="18"/>
+                          <w:szCs w:val="18"/>
+                        </w:rPr>
+                        <w:t xml:space="preserve">            total += </w:t>
+                      </w:r>
+                      <w:proofErr w:type="spellStart"/>
+                      <w:r>
+                        <w:rPr>
+                          <w:rFonts w:ascii="Courier New" w:hAnsi="Courier New" w:cs="Courier New"/>
+                          <w:sz w:val="18"/>
+                          <w:szCs w:val="18"/>
+                        </w:rPr>
+                        <w:t>homeMoneyline</w:t>
+                      </w:r>
+                      <w:proofErr w:type="spellEnd"/>
+                      <w:r>
+                        <w:rPr>
+                          <w:rFonts w:ascii="Courier New" w:hAnsi="Courier New" w:cs="Courier New"/>
+                          <w:sz w:val="18"/>
+                          <w:szCs w:val="18"/>
+                        </w:rPr>
+                        <w:t>; // add the Home team moneyline (a negative number) to the total</w:t>
+                      </w:r>
+                    </w:p>
+                    <w:p>
+                      <w:pPr>
+                        <w:spacing w:after="0"/>
+                        <w:rPr>
+                          <w:rFonts w:ascii="Courier New" w:hAnsi="Courier New" w:cs="Courier New"/>
+                          <w:sz w:val="18"/>
+                          <w:szCs w:val="18"/>
+                        </w:rPr>
+                      </w:pPr>
+                      <w:r>
+                        <w:rPr>
+                          <w:rFonts w:ascii="Courier New" w:hAnsi="Courier New" w:cs="Courier New"/>
+                          <w:sz w:val="18"/>
+                          <w:szCs w:val="18"/>
+                        </w:rPr>
+                        <w:t xml:space="preserve">        } else </w:t>
+                      </w:r>
+                      <w:proofErr w:type="gramStart"/>
+                      <w:r>
+                        <w:rPr>
+                          <w:rFonts w:ascii="Courier New" w:hAnsi="Courier New" w:cs="Courier New"/>
+                          <w:sz w:val="18"/>
+                          <w:szCs w:val="18"/>
+                        </w:rPr>
+                        <w:t>{ /</w:t>
+                      </w:r>
+                      <w:proofErr w:type="gramEnd"/>
+                      <w:r>
+                        <w:rPr>
+                          <w:rFonts w:ascii="Courier New" w:hAnsi="Courier New" w:cs="Courier New"/>
+                          <w:sz w:val="18"/>
+                          <w:szCs w:val="18"/>
+                        </w:rPr>
+                        <w:t>/ if them model prediction is greater than zero</w:t>
+                      </w:r>
+                    </w:p>
+                    <w:p>
+                      <w:pPr>
+                        <w:spacing w:after="0"/>
+                        <w:rPr>
+                          <w:rFonts w:ascii="Courier New" w:hAnsi="Courier New" w:cs="Courier New"/>
+                          <w:sz w:val="18"/>
+                          <w:szCs w:val="18"/>
+                        </w:rPr>
+                      </w:pPr>
+                      <w:r>
+                        <w:rPr>
+                          <w:rFonts w:ascii="Courier New" w:hAnsi="Courier New" w:cs="Courier New"/>
+                          <w:sz w:val="18"/>
+                          <w:szCs w:val="18"/>
+                        </w:rPr>
+                        <w:t xml:space="preserve">            total -= 100; // deduct 100 from the total</w:t>
+                      </w:r>
+                    </w:p>
+                    <w:p>
+                      <w:pPr>
+                        <w:spacing w:after="0"/>
+                        <w:rPr>
+                          <w:rFonts w:ascii="Courier New" w:hAnsi="Courier New" w:cs="Courier New"/>
+                          <w:sz w:val="18"/>
+                          <w:szCs w:val="18"/>
+                        </w:rPr>
+                      </w:pPr>
+                      <w:r>
+                        <w:rPr>
+                          <w:rFonts w:ascii="Courier New" w:hAnsi="Courier New" w:cs="Courier New"/>
+                          <w:sz w:val="18"/>
+                          <w:szCs w:val="18"/>
+                        </w:rPr>
+                        <w:t xml:space="preserve">        }</w:t>
+                      </w:r>
+                    </w:p>
+                    <w:p>
+                      <w:pPr>
+                        <w:spacing w:after="0"/>
+                        <w:rPr>
+                          <w:rFonts w:ascii="Courier New" w:hAnsi="Courier New" w:cs="Courier New"/>
+                          <w:sz w:val="18"/>
+                          <w:szCs w:val="18"/>
+                        </w:rPr>
+                      </w:pPr>
+                      <w:r>
+                        <w:rPr>
+                          <w:rFonts w:ascii="Courier New" w:hAnsi="Courier New" w:cs="Courier New"/>
+                          <w:sz w:val="18"/>
+                          <w:szCs w:val="18"/>
+                        </w:rPr>
+                        <w:t xml:space="preserve">    } else </w:t>
+                      </w:r>
+                      <w:proofErr w:type="gramStart"/>
+                      <w:r>
+                        <w:rPr>
+                          <w:rFonts w:ascii="Courier New" w:hAnsi="Courier New" w:cs="Courier New"/>
+                          <w:sz w:val="18"/>
+                          <w:szCs w:val="18"/>
+                        </w:rPr>
+                        <w:t>{ /</w:t>
+                      </w:r>
+                      <w:proofErr w:type="gramEnd"/>
+                      <w:r>
+                        <w:rPr>
+                          <w:rFonts w:ascii="Courier New" w:hAnsi="Courier New" w:cs="Courier New"/>
+                          <w:sz w:val="18"/>
+                          <w:szCs w:val="18"/>
+                        </w:rPr>
+                        <w:t>/ if the model prediction is less than 50%</w:t>
+                      </w:r>
+                    </w:p>
+                    <w:p>
+                      <w:pPr>
+                        <w:spacing w:after="0"/>
+                        <w:rPr>
+                          <w:rFonts w:ascii="Courier New" w:hAnsi="Courier New" w:cs="Courier New"/>
+                          <w:sz w:val="18"/>
+                          <w:szCs w:val="18"/>
+                        </w:rPr>
+                      </w:pPr>
+                      <w:r>
+                        <w:rPr>
+                          <w:rFonts w:ascii="Courier New" w:hAnsi="Courier New" w:cs="Courier New"/>
+                          <w:sz w:val="18"/>
+                          <w:szCs w:val="18"/>
+                        </w:rPr>
+                        <w:t xml:space="preserve">        if (</w:t>
+                      </w:r>
+                      <w:proofErr w:type="spellStart"/>
+                      <w:r>
+                        <w:rPr>
+                          <w:rFonts w:ascii="Courier New" w:hAnsi="Courier New" w:cs="Courier New"/>
+                          <w:sz w:val="18"/>
+                          <w:szCs w:val="18"/>
+                        </w:rPr>
+                        <w:t>awayMoneyline</w:t>
+                      </w:r>
+                      <w:proofErr w:type="spellEnd"/>
+                      <w:r>
+                        <w:rPr>
+                          <w:rFonts w:ascii="Courier New" w:hAnsi="Courier New" w:cs="Courier New"/>
+                          <w:sz w:val="18"/>
+                          <w:szCs w:val="18"/>
+                        </w:rPr>
+                        <w:t xml:space="preserve"> &lt; 0) </w:t>
+                      </w:r>
+                      <w:proofErr w:type="gramStart"/>
+                      <w:r>
+                        <w:rPr>
+                          <w:rFonts w:ascii="Courier New" w:hAnsi="Courier New" w:cs="Courier New"/>
+                          <w:sz w:val="18"/>
+                          <w:szCs w:val="18"/>
+                        </w:rPr>
+                        <w:t>{ /</w:t>
+                      </w:r>
+                      <w:proofErr w:type="gramEnd"/>
+                      <w:r>
+                        <w:rPr>
+                          <w:rFonts w:ascii="Courier New" w:hAnsi="Courier New" w:cs="Courier New"/>
+                          <w:sz w:val="18"/>
+                          <w:szCs w:val="18"/>
+                        </w:rPr>
+                        <w:t>/ if the Away team moneyline is less than zero</w:t>
+                      </w:r>
+                    </w:p>
+                    <w:p>
+                      <w:pPr>
+                        <w:spacing w:after="0"/>
+                        <w:rPr>
+                          <w:rFonts w:ascii="Courier New" w:hAnsi="Courier New" w:cs="Courier New"/>
+                          <w:sz w:val="18"/>
+                          <w:szCs w:val="18"/>
+                        </w:rPr>
+                      </w:pPr>
+                      <w:r>
+                        <w:rPr>
+                          <w:rFonts w:ascii="Courier New" w:hAnsi="Courier New" w:cs="Courier New"/>
+                          <w:sz w:val="18"/>
+                          <w:szCs w:val="18"/>
+                        </w:rPr>
+                        <w:t xml:space="preserve">            total += </w:t>
+                      </w:r>
+                      <w:proofErr w:type="spellStart"/>
+                      <w:r>
+                        <w:rPr>
+                          <w:rFonts w:ascii="Courier New" w:hAnsi="Courier New" w:cs="Courier New"/>
+                          <w:sz w:val="18"/>
+                          <w:szCs w:val="18"/>
+                        </w:rPr>
+                        <w:t>homeMoneyline</w:t>
+                      </w:r>
+                      <w:proofErr w:type="spellEnd"/>
+                      <w:r>
+                        <w:rPr>
+                          <w:rFonts w:ascii="Courier New" w:hAnsi="Courier New" w:cs="Courier New"/>
+                          <w:sz w:val="18"/>
+                          <w:szCs w:val="18"/>
+                        </w:rPr>
+                        <w:t xml:space="preserve">; // add the Away team </w:t>
+                      </w:r>
+                      <w:proofErr w:type="spellStart"/>
+                      <w:r>
+                        <w:rPr>
+                          <w:rFonts w:ascii="Courier New" w:hAnsi="Courier New" w:cs="Courier New"/>
+                          <w:sz w:val="18"/>
+                          <w:szCs w:val="18"/>
+                        </w:rPr>
+                        <w:t>moneyine</w:t>
+                      </w:r>
+                      <w:proofErr w:type="spellEnd"/>
+                      <w:r>
+                        <w:rPr>
+                          <w:rFonts w:ascii="Courier New" w:hAnsi="Courier New" w:cs="Courier New"/>
+                          <w:sz w:val="18"/>
+                          <w:szCs w:val="18"/>
+                        </w:rPr>
+                        <w:t xml:space="preserve"> (a negative number) to the total</w:t>
+                      </w:r>
+                    </w:p>
+                    <w:p>
+                      <w:pPr>
+                        <w:spacing w:after="0"/>
+                        <w:rPr>
+                          <w:rFonts w:ascii="Courier New" w:hAnsi="Courier New" w:cs="Courier New"/>
+                          <w:sz w:val="18"/>
+                          <w:szCs w:val="18"/>
+                        </w:rPr>
+                      </w:pPr>
+                      <w:r>
+                        <w:rPr>
+                          <w:rFonts w:ascii="Courier New" w:hAnsi="Courier New" w:cs="Courier New"/>
+                          <w:sz w:val="18"/>
+                          <w:szCs w:val="18"/>
+                        </w:rPr>
+                        <w:t xml:space="preserve">        } else </w:t>
+                      </w:r>
+                      <w:proofErr w:type="gramStart"/>
+                      <w:r>
+                        <w:rPr>
+                          <w:rFonts w:ascii="Courier New" w:hAnsi="Courier New" w:cs="Courier New"/>
+                          <w:sz w:val="18"/>
+                          <w:szCs w:val="18"/>
+                        </w:rPr>
+                        <w:t>{ /</w:t>
+                      </w:r>
+                      <w:proofErr w:type="gramEnd"/>
+                      <w:r>
+                        <w:rPr>
+                          <w:rFonts w:ascii="Courier New" w:hAnsi="Courier New" w:cs="Courier New"/>
+                          <w:sz w:val="18"/>
+                          <w:szCs w:val="18"/>
+                        </w:rPr>
+                        <w:t>/ if the model prediction is greater than zero</w:t>
+                      </w:r>
+                    </w:p>
+                    <w:p>
+                      <w:pPr>
+                        <w:spacing w:after="0"/>
+                        <w:rPr>
+                          <w:rFonts w:ascii="Courier New" w:hAnsi="Courier New" w:cs="Courier New"/>
+                          <w:sz w:val="18"/>
+                          <w:szCs w:val="18"/>
+                        </w:rPr>
+                      </w:pPr>
+                      <w:r>
+                        <w:rPr>
+                          <w:rFonts w:ascii="Courier New" w:hAnsi="Courier New" w:cs="Courier New"/>
+                          <w:sz w:val="18"/>
+                          <w:szCs w:val="18"/>
+                        </w:rPr>
+                        <w:t xml:space="preserve">            total -= 100; // deduct 100 from the total</w:t>
+                      </w:r>
+                    </w:p>
+                    <w:p>
+                      <w:pPr>
+                        <w:spacing w:after="0"/>
+                        <w:rPr>
+                          <w:rFonts w:ascii="Courier New" w:hAnsi="Courier New" w:cs="Courier New"/>
+                          <w:sz w:val="18"/>
+                          <w:szCs w:val="18"/>
+                        </w:rPr>
+                      </w:pPr>
+                      <w:r>
+                        <w:rPr>
+                          <w:rFonts w:ascii="Courier New" w:hAnsi="Courier New" w:cs="Courier New"/>
+                          <w:sz w:val="18"/>
+                          <w:szCs w:val="18"/>
+                        </w:rPr>
+                        <w:t xml:space="preserve">        }</w:t>
+                      </w:r>
+                    </w:p>
+                    <w:p>
+                      <w:pPr>
+                        <w:spacing w:after="0"/>
+                        <w:rPr>
+                          <w:rFonts w:ascii="Courier New" w:hAnsi="Courier New" w:cs="Courier New"/>
+                          <w:sz w:val="18"/>
+                          <w:szCs w:val="18"/>
+                        </w:rPr>
+                      </w:pPr>
+                      <w:r>
+                        <w:rPr>
+                          <w:rFonts w:ascii="Courier New" w:hAnsi="Courier New" w:cs="Courier New"/>
+                          <w:sz w:val="18"/>
+                          <w:szCs w:val="18"/>
+                        </w:rPr>
+                        <w:t xml:space="preserve">    }</w:t>
+                      </w:r>
+                    </w:p>
+                    <w:p>
+                      <w:pPr>
+                        <w:spacing w:after="0"/>
+                        <w:rPr>
+                          <w:rFonts w:ascii="Courier New" w:hAnsi="Courier New" w:cs="Courier New"/>
+                          <w:sz w:val="18"/>
+                          <w:szCs w:val="18"/>
+                        </w:rPr>
+                      </w:pPr>
+                      <w:r>
+                        <w:rPr>
+                          <w:rFonts w:ascii="Courier New" w:hAnsi="Courier New" w:cs="Courier New"/>
+                          <w:sz w:val="18"/>
+                          <w:szCs w:val="18"/>
+                        </w:rPr>
+                        <w:t>}</w:t>
+                      </w:r>
+                    </w:p>
+                  </w:txbxContent>
+                </v:textbox>
+              </v:shape>
+            </w:pict>
+          </mc:Fallback>
+        </mc:AlternateContent>
+      </w:r>
+      <w:r>
+        <w:t xml:space="preserve">The initial simulation was required to simply apply the moneyline betting to each model individually for every game. </w:t>
+      </w:r>
+      <w:r>
+        <w:t>Below you can see the pseudocode used</w:t>
+      </w:r>
+      <w:r>
+        <w:t xml:space="preserve"> for the simulation to deduct the betting amounts for every game.</w:t>
       </w:r>
     </w:p>
     <w:p/>
@@ -301,47 +1465,6 @@
           <w:b/>
         </w:rPr>
       </w:pPr>
-      <w:r>
-        <w:rPr>
-          <w:b/>
-        </w:rPr>
-        <w:t>What is Sports Betting?</w:t>
-      </w:r>
-    </w:p>
-    <w:p>
-      <w:r>
-        <w:t xml:space="preserve">Sports betting is a type of gambling that involves predicting the outcome of specific games. For American Football there are three main types of gambling done for each event, pointspread, moneyline, and over/under. This analysis will be utilizing only the moneyline betting type. Moneyline bets are the simplest form of sports gambling since bettors are only making predictions on who will win the game. In a moneyline bet there is the favourite and the underdog, but sometimes there can be two favourites and no underdog. The favourite bet is listed with a minus (-) sign and the underdog bet is listed with a plus (+) sign. If a bettor chooses to place a bet on the favourite to win, they must pay the bet listed with the minus sign and if they are correct then they are </w:t>
-      </w:r>
-      <w:r>
-        <w:lastRenderedPageBreak/>
-        <w:t>paid out one hundred dollars. If a bettor chooses to place a bet on the underdog to win</w:t>
-      </w:r>
-      <w:r>
-        <w:t>, they must pay on hundred dollars and if they are correct then they are paid out whatever the amount listed beside the plus sign is.</w:t>
-      </w:r>
-    </w:p>
-    <w:p>
-      <w:r>
-        <w:t>To demonstrate this, we will be using the game played on September 9, 2018 where the Baltimore Ravens played the Buffalo Bills. The moneyline bet would have been displayed as follows:</w:t>
-      </w:r>
-    </w:p>
-    <w:p>
-      <w:r>
-        <w:tab/>
-        <w:t>Baltimore Ravens -340</w:t>
-      </w:r>
-      <w:r>
-        <w:br/>
-      </w:r>
-      <w:r>
-        <w:tab/>
-        <w:t>Buffalo Bills +310</w:t>
-      </w:r>
-    </w:p>
-    <w:p>
-      <w:r>
-        <w:t>In this case if you were to make bet choosing the Baltimore Ravens to win you would pay the amount of three hundred forty dollars, whereas if you were to make the bet for the Buffalo Bills to win then you would pay the amount of one hundred dollars. Because the Baltimore Ravens did win this game, if you had selected them, you would be given back your three hundred and forty dollars and you would be given a payout of one hundred dollars. If you had selected the Buffalo Bills, you would not receive anything and will have lost your one hundred dollars.</w:t>
-      </w:r>
     </w:p>
     <w:p>
       <w:pPr>
@@ -349,20 +1472,6 @@
           <w:b/>
         </w:rPr>
       </w:pPr>
-      <w:r>
-        <w:rPr>
-          <w:b/>
-        </w:rPr>
-        <w:t>How does the simulation work?</w:t>
-      </w:r>
-    </w:p>
-    <w:p>
-      <w:r>
-        <w:t xml:space="preserve">For this analysis, we decided to build a simulation that would </w:t>
-      </w:r>
-      <w:r>
-        <w:t xml:space="preserve">take all the prediction models and determine which one would have the highest return on investment if you ran a formulaic betting system based on each one. </w:t>
-      </w:r>
     </w:p>
     <w:p>
       <w:pPr>
@@ -370,10 +1479,60 @@
           <w:b/>
         </w:rPr>
       </w:pPr>
-      <w:r>
+    </w:p>
+    <w:p>
+      <w:pPr>
         <w:rPr>
           <w:b/>
         </w:rPr>
+      </w:pPr>
+    </w:p>
+    <w:p>
+      <w:pPr>
+        <w:rPr>
+          <w:b/>
+        </w:rPr>
+      </w:pPr>
+    </w:p>
+    <w:p>
+      <w:pPr>
+        <w:rPr>
+          <w:b/>
+        </w:rPr>
+      </w:pPr>
+    </w:p>
+    <w:p>
+      <w:pPr>
+        <w:rPr>
+          <w:b/>
+        </w:rPr>
+      </w:pPr>
+    </w:p>
+    <w:p>
+      <w:pPr>
+        <w:rPr>
+          <w:b/>
+        </w:rPr>
+      </w:pPr>
+    </w:p>
+    <w:p>
+      <w:pPr>
+        <w:rPr>
+          <w:b/>
+        </w:rPr>
+      </w:pPr>
+    </w:p>
+    <w:p>
+      <w:pPr>
+        <w:rPr>
+          <w:b/>
+        </w:rPr>
+      </w:pPr>
+      <w:r>
+        <w:rPr>
+          <w:b/>
+        </w:rPr>
+        <w:lastRenderedPageBreak/>
         <w:t>What are the results of the simulation?</w:t>
       </w:r>
     </w:p>

</xml_diff>

<commit_message>
doing analysis on 2016 season
</commit_message>
<xml_diff>
--- a/Report_First_Draft.docx
+++ b/Report_First_Draft.docx
@@ -13,6 +13,11 @@
           <w:b/>
         </w:rPr>
         <w:t>What is the purpose of this analysis?</w:t>
+      </w:r>
+    </w:p>
+    <w:p>
+      <w:r>
+        <w:t xml:space="preserve">The purpose of this analysis is to determine the real-world applications of four National Football League Prediction models and compare which one is most successful for the 2018 regular season. The four models in question are: Elo, created by Five-Thirty-Eight; Football Power Index, created by ESPN; Bing Predicts, created by Microsoft; and Amos, created by Trevor Bischoff. These prediction models can be used by people to try to make bets based on them using their own intuition and knowledge as well, but this study’s goal is to find a way to use these models without any human intuition or human decision making in the process. The goal is simply to find a way to formulaically use these models to make money through sports betting. There are other potential real-world applications for these prediction models, but those focus more on the sports management side and not on the average person’s uses. </w:t>
       </w:r>
     </w:p>
     <w:p>
@@ -118,6 +123,7 @@
         <w:ind w:left="1134" w:right="1134"/>
       </w:pPr>
       <w:r>
+        <w:lastRenderedPageBreak/>
         <w:t>I</w:t>
       </w:r>
       <w:r>
@@ -153,7 +159,6 @@
     </w:p>
     <w:p>
       <w:r>
-        <w:lastRenderedPageBreak/>
         <w:t>Compared to the other models used in this report Amos is the most independent</w:t>
       </w:r>
       <w:r>
@@ -227,6 +232,7 @@
         <w:rPr>
           <w:noProof/>
         </w:rPr>
+        <w:lastRenderedPageBreak/>
         <w:drawing>
           <wp:inline distT="0" distB="0" distL="0" distR="0" wp14:anchorId="289A01C4" wp14:editId="37428735">
             <wp:extent cx="3600000" cy="2520000"/>
@@ -287,6 +293,7 @@
         <w:rPr>
           <w:noProof/>
         </w:rPr>
+        <w:lastRenderedPageBreak/>
         <w:drawing>
           <wp:inline distT="0" distB="0" distL="0" distR="0" wp14:anchorId="20EA83A3" wp14:editId="2D936FD4">
             <wp:extent cx="3600000" cy="2520000"/>
@@ -343,11 +350,7 @@
     </w:p>
     <w:p>
       <w:r>
-        <w:t xml:space="preserve">Sports betting is a type of gambling that involves predicting the outcome of specific games. For American Football there are three main types of gambling done for each event, pointspread, moneyline, and over/under. </w:t>
-      </w:r>
-      <w:r>
-        <w:lastRenderedPageBreak/>
-        <w:t>This analysis will be utilizing only the moneyline betting type. Moneyline bets are the simplest form of sports gambling since bettors are only making predictions on who will win the game. In a moneyline bet there is the favourite and the underdog, but sometimes there can be two favourites and no underdog. The favourite bet is listed with a minus (-) sign and the underdog bet is listed with a plus (+) sign. If a bettor chooses to place a bet on the favourite to win, they must pay the bet listed with the minus sign and if they are correct then they are paid out one hundred dollars. If a bettor chooses to place a bet on the underdog to win</w:t>
+        <w:t>Sports betting is a type of gambling that involves predicting the outcome of specific games. For American Football there are three main types of gambling done for each event, pointspread, moneyline, and over/under. This analysis will be utilizing only the moneyline betting type. Moneyline bets are the simplest form of sports gambling since bettors are only making predictions on who will win the game. In a moneyline bet there is the favourite and the underdog, but sometimes there can be two favourites and no underdog. The favourite bet is listed with a minus (-) sign and the underdog bet is listed with a plus (+) sign. If a bettor chooses to place a bet on the favourite to win, they must pay the bet listed with the minus sign and if they are correct then they are paid out one hundred dollars. If a bettor chooses to place a bet on the underdog to win</w:t>
       </w:r>
       <w:r>
         <w:t>, they must pay on hundred dollars and if they are correct then they are paid out whatever the amount listed beside the plus sign is.</w:t>
@@ -373,7 +376,11 @@
     </w:p>
     <w:p>
       <w:r>
-        <w:t>In this case if you were to make bet choosing the Baltimore Ravens to win you would pay the amount of three hundred forty dollars, whereas if you were to make the bet for the Buffalo Bills to win then you would pay the amount of one hundred dollars. Because the Baltimore Ravens did win this game, if you had selected them, you would be given back your three hundred and forty dollars and you would be given a payout of one hundred dollars. If you had selected the Buffalo Bills, you would not receive anything and will have lost your one hundred dollars.</w:t>
+        <w:t xml:space="preserve">In this case if you were to make bet choosing the Baltimore Ravens to win you would pay the amount of three hundred forty dollars, whereas if you were to make the bet for the Buffalo Bills to win then you would pay the amount of one hundred dollars. Because the Baltimore Ravens did win this game, if you had selected them, you </w:t>
+      </w:r>
+      <w:r>
+        <w:lastRenderedPageBreak/>
+        <w:t>would be given back your three hundred and forty dollars and you would be given a payout of one hundred dollars. If you had selected the Buffalo Bills, you would not receive anything and will have lost your one hundred dollars.</w:t>
       </w:r>
     </w:p>
     <w:p>
@@ -402,19 +409,30 @@
     </w:p>
     <w:p>
       <w:r>
+        <w:t xml:space="preserve">The initial simulation was required to simply apply the moneyline betting to each model individually for every game. </w:t>
+      </w:r>
+      <w:r>
+        <w:t>Below you can see the pseudocode used</w:t>
+      </w:r>
+      <w:r>
+        <w:t xml:space="preserve"> for the simulation to deduct the betting amounts for every game.</w:t>
+      </w:r>
+    </w:p>
+    <w:p>
+      <w:r>
         <w:rPr>
           <w:noProof/>
         </w:rPr>
         <mc:AlternateContent>
           <mc:Choice Requires="wps">
             <w:drawing>
-              <wp:anchor distT="0" distB="0" distL="114300" distR="114300" simplePos="0" relativeHeight="251659264" behindDoc="0" locked="0" layoutInCell="1" allowOverlap="1" wp14:anchorId="6C8BB665" wp14:editId="49EC8AB3">
+              <wp:anchor distT="0" distB="0" distL="114300" distR="114300" simplePos="0" relativeHeight="251659264" behindDoc="0" locked="0" layoutInCell="1" allowOverlap="1" wp14:anchorId="6C8BB665" wp14:editId="010539DC">
                 <wp:simplePos x="0" y="0"/>
-                <wp:positionH relativeFrom="column">
-                  <wp:posOffset>487592</wp:posOffset>
+                <wp:positionH relativeFrom="margin">
+                  <wp:align>center</wp:align>
                 </wp:positionH>
                 <wp:positionV relativeFrom="paragraph">
-                  <wp:posOffset>579619</wp:posOffset>
+                  <wp:posOffset>6032</wp:posOffset>
                 </wp:positionV>
                 <wp:extent cx="5390944" cy="2970479"/>
                 <wp:effectExtent l="0" t="0" r="19685" b="20955"/>
@@ -1111,7 +1129,7 @@
                 <v:stroke joinstyle="miter"/>
                 <v:path gradientshapeok="t" o:connecttype="rect"/>
               </v:shapetype>
-              <v:shape id="Text Box 5" o:spid="_x0000_s1026" type="#_x0000_t202" style="position:absolute;margin-left:38.4pt;margin-top:45.65pt;width:424.5pt;height:233.9pt;z-index:251659264;visibility:visible;mso-wrap-style:square;mso-width-percent:0;mso-height-percent:0;mso-wrap-distance-left:9pt;mso-wrap-distance-top:0;mso-wrap-distance-right:9pt;mso-wrap-distance-bottom:0;mso-position-horizontal:absolute;mso-position-horizontal-relative:text;mso-position-vertical:absolute;mso-position-vertical-relative:text;mso-width-percent:0;mso-height-percent:0;mso-width-relative:margin;mso-height-relative:margin;v-text-anchor:top" o:gfxdata="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" fillcolor="white [3201]" strokeweight=".5pt">
+              <v:shape id="Text Box 5" o:spid="_x0000_s1026" type="#_x0000_t202" style="position:absolute;margin-left:0;margin-top:.45pt;width:424.5pt;height:233.9pt;z-index:251659264;visibility:visible;mso-wrap-style:square;mso-width-percent:0;mso-height-percent:0;mso-wrap-distance-left:9pt;mso-wrap-distance-top:0;mso-wrap-distance-right:9pt;mso-wrap-distance-bottom:0;mso-position-horizontal:center;mso-position-horizontal-relative:margin;mso-position-vertical:absolute;mso-position-vertical-relative:text;mso-width-percent:0;mso-height-percent:0;mso-width-relative:margin;mso-height-relative:margin;v-text-anchor:top" o:gfxdata="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" fillcolor="white [3201]" strokeweight=".5pt">
                 <v:textbox>
                   <w:txbxContent>
                     <w:p>
@@ -1757,22 +1775,20 @@
                     </w:p>
                   </w:txbxContent>
                 </v:textbox>
+                <w10:wrap anchorx="margin"/>
               </v:shape>
             </w:pict>
           </mc:Fallback>
         </mc:AlternateContent>
       </w:r>
-      <w:r>
-        <w:t xml:space="preserve">The initial simulation was required to simply apply the moneyline betting to each model individually for every game. </w:t>
-      </w:r>
-      <w:r>
-        <w:t>Below you can see the pseudocode used</w:t>
-      </w:r>
-      <w:r>
-        <w:t xml:space="preserve"> for the simulation to deduct the betting amounts for every game.</w:t>
-      </w:r>
     </w:p>
-    <w:p/>
+    <w:p>
+      <w:pPr>
+        <w:rPr>
+          <w:b/>
+        </w:rPr>
+      </w:pPr>
+    </w:p>
     <w:p>
       <w:pPr>
         <w:rPr>
@@ -1846,25 +1862,7 @@
     </w:p>
     <w:p>
       <w:r>
-        <w:t xml:space="preserve">The next task the simulation had to perform was to apply the winnings for all the games that the model correctly predicted. </w:t>
-      </w:r>
-      <w:r>
-        <w:t xml:space="preserve">Below you can see the pseudocode used for the simulation to </w:t>
-      </w:r>
-      <w:r>
-        <w:t>apply</w:t>
-      </w:r>
-      <w:r>
-        <w:t xml:space="preserve"> the betting </w:t>
-      </w:r>
-      <w:r>
-        <w:t>winnings</w:t>
-      </w:r>
-      <w:r>
-        <w:t xml:space="preserve"> for every game</w:t>
-      </w:r>
-      <w:r>
-        <w:t xml:space="preserve"> that the model correct</w:t>
+        <w:t>The next task the simulation had to perform was to apply the winnings for all the games that the model correctly predicted. Below you can see the pseudocode used for the simulation to apply the betting winnings for every game that the model correct</w:t>
       </w:r>
       <w:r>
         <w:t>ly predicted</w:t>
@@ -1878,6 +1876,7 @@
         <w:rPr>
           <w:noProof/>
         </w:rPr>
+        <w:lastRenderedPageBreak/>
         <mc:AlternateContent>
           <mc:Choice Requires="wps">
             <w:drawing>
@@ -2918,10 +2917,7 @@
     </w:p>
     <w:p>
       <w:r>
-        <w:t xml:space="preserve">What the results of this basic simulation taught us confirmed our thinking that a loss by a </w:t>
-      </w:r>
-      <w:r>
-        <w:t xml:space="preserve">team favourited to win could drastically decrease the total amount of money the bettor has. As this occurs more and more, the more and more money the bettor loses. </w:t>
+        <w:t xml:space="preserve">What the results of this basic simulation taught us confirmed our thinking that a loss by a team favourited to win could drastically decrease the total amount of money the bettor has. As this occurs more and more, the more and more money the bettor loses. </w:t>
       </w:r>
     </w:p>
     <w:p>
@@ -2960,7 +2956,6 @@
     </w:p>
     <w:p>
       <w:r>
-        <w:lastRenderedPageBreak/>
         <w:t>The next simulation we decided to try was to break up each model’s predictions into groups based on the range of the prediction’s confidence. Each model’s predictions were broken up into the ranges of fifty-one to fifty-nine, sixty to sixty-nine, seventy to seventy-nine, and eighty to one-hundred percent confidence.</w:t>
       </w:r>
       <w:r>
@@ -2970,12 +2965,7 @@
         <w:t>was</w:t>
       </w:r>
       <w:r>
-        <w:t xml:space="preserve"> increasing fo</w:t>
-      </w:r>
-      <w:bookmarkStart w:id="0" w:name="_GoBack"/>
-      <w:bookmarkEnd w:id="0"/>
-      <w:r>
-        <w:t>r almost every model as its confidence went up.</w:t>
+        <w:t xml:space="preserve"> increasing for almost every model as its confidence went up.</w:t>
       </w:r>
     </w:p>
     <w:p>
@@ -2986,6 +2976,7 @@
         <w:rPr>
           <w:noProof/>
         </w:rPr>
+        <w:lastRenderedPageBreak/>
         <w:drawing>
           <wp:inline distT="0" distB="0" distL="0" distR="0" wp14:anchorId="26976E76" wp14:editId="1A756E60">
             <wp:extent cx="4572000" cy="2743200"/>
@@ -3052,13 +3043,24 @@
     </w:p>
     <w:p>
       <w:r>
+        <w:t xml:space="preserve">From the data above you can see that three of the models finished with profitability, but one stood above the others as the most profitable platform. It is interesting to note that three of the models’ most profitable range is what is considered the most conservative betting range, above 80% confidence level. While you could follow this simulation on the Elo model as your own betting model, the concern would be that the profit margin is not </w:t>
+      </w:r>
+      <w:r>
         <w:lastRenderedPageBreak/>
-        <w:t>From the data above you can see that three of the models finished with profitability, but one stood above the others as the most profitable platform. It is interesting to note that three of the models’ most profitable range is what is considered the most conservative betting range, above 80% confidence level. While you could follow this simulation on the Elo model as your own betting model, the concern would be that the profit margin is not significant enough to warrant the same success in following seasons. The other issue is that this simulation cannot be applied to all four models to achieve profitable success, which is the goal in this analysis.</w:t>
+        <w:t>significant enough to warrant the same success in following seasons. The other issue is that this simulation cannot be applied to all four models to achieve profitable success, which is the goal in this analysis.</w:t>
       </w:r>
     </w:p>
     <w:p>
       <w:r>
         <w:t>But since this only occurs when betting on the favourite to win, we decided to run the simulation as though you were only betting on the underdogs. This is because if the model is incorrect the loss is only one-hundred dollars, but if the model is correct, then the gains can be much more.</w:t>
+      </w:r>
+    </w:p>
+    <w:p>
+      <w:r>
+        <w:t xml:space="preserve">This simulation is done </w:t>
+      </w:r>
+      <w:r>
+        <w:t>based on the initial simulation but with restrictions on what it can bet on. The simulation checks to see who the model predicts to win a certain game and then checks to see if that prediction is the underdog money line bet. If it is, the simulation makes the appropriate one-hundred dollar bet, but if it is not it does nothing. The simulation then runs through each game applying the winnings appropriately. Once again, the simulation began with a total of five-thousand dollars for each model as a general comfort room so that it would not dip below zero, meaning no money is owed to the casino.</w:t>
       </w:r>
     </w:p>
     <w:p>
@@ -3104,12 +3106,38 @@
         <w:t>What is desirable about this simulation is that all models are significantly profitable and have a generally similar success rate.</w:t>
       </w:r>
       <w:r>
-        <w:t xml:space="preserve"> </w:t>
+        <w:t xml:space="preserve"> What is also interesting to note is the models that have some sort of human involvement, whether aggregate or intentional, had the smallest profitability.</w:t>
       </w:r>
     </w:p>
     <w:p>
       <w:r>
-        <w:t>What is also interesting to note is the models that have some sort of human involvement, whether aggregate or intentional, had the smallest profitability.</w:t>
+        <w:t>This simulation is done by betting one-hundred dollars per game, but if the bettor so wished they could make all their bets as two-hundred dollars per game and the total amount would be twice the winnings minus the initial starting five-thousand dollars.</w:t>
+      </w:r>
+    </w:p>
+    <w:p>
+      <w:r>
+        <w:lastRenderedPageBreak/>
+        <w:t>Because Five-Thirty-Eight has publicly accessible data on their GitHub page regarding their old Elo predictions, we decided to run the same successful analysis on every</w:t>
+      </w:r>
+      <w:r>
+        <w:t xml:space="preserve"> regular</w:t>
+      </w:r>
+      <w:r>
+        <w:t xml:space="preserve"> season </w:t>
+      </w:r>
+      <w:r>
+        <w:t xml:space="preserve">including and after 2015 </w:t>
+      </w:r>
+      <w:r>
+        <w:t>to determine if this strategy was just a single season phenomenon or it was generally applicable.</w:t>
+      </w:r>
+      <w:r>
+        <w:t xml:space="preserve"> This analysis excludes the data from the 2018 season as we have already analyzed</w:t>
+      </w:r>
+      <w:bookmarkStart w:id="0" w:name="_GoBack"/>
+      <w:bookmarkEnd w:id="0"/>
+      <w:r>
+        <w:t xml:space="preserve"> that.</w:t>
       </w:r>
     </w:p>
     <w:sectPr>

</xml_diff>

<commit_message>
Made changes from mom edits
</commit_message>
<xml_diff>
--- a/Report_First_Draft.docx
+++ b/Report_First_Draft.docx
@@ -127,7 +127,13 @@
     </w:p>
     <w:p>
       <w:r>
-        <w:t xml:space="preserve">Compared to the other models used in this report Amos is the most independent since there is no support by a large corporation like all the other models. </w:t>
+        <w:t>Compared to the other models used in this report Amos</w:t>
+      </w:r>
+      <w:r>
+        <w:t xml:space="preserve"> can be considered </w:t>
+      </w:r>
+      <w:r>
+        <w:t xml:space="preserve">independent since there is no support by a large corporation like all the other models. </w:t>
       </w:r>
     </w:p>
     <w:p>
@@ -145,7 +151,13 @@
     </w:p>
     <w:p>
       <w:r>
-        <w:t xml:space="preserve">The initial data that this analysis uses, provided by Trevor Bischoff, the creator of Amos, includes all the wins, losses, predictions, and correct predictions for all four models used. The </w:t>
+        <w:t>The initial data that this analysis uses, provided by Trevor Bischoff</w:t>
+      </w:r>
+      <w:r>
+        <w:t xml:space="preserve">, </w:t>
+      </w:r>
+      <w:r>
+        <w:t xml:space="preserve">includes all the wins, losses, predictions, and correct predictions for all four models used. The </w:t>
       </w:r>
       <w:proofErr w:type="spellStart"/>
       <w:r>
@@ -198,7 +210,6 @@
         <w:rPr>
           <w:noProof/>
         </w:rPr>
-        <w:lastRenderedPageBreak/>
         <w:drawing>
           <wp:inline distT="0" distB="0" distL="0" distR="0" wp14:anchorId="289A01C4" wp14:editId="5FE8F160">
             <wp:extent cx="3599815" cy="2357355"/>
@@ -228,6 +239,7 @@
         <w:rPr>
           <w:noProof/>
         </w:rPr>
+        <w:lastRenderedPageBreak/>
         <w:drawing>
           <wp:inline distT="0" distB="0" distL="0" distR="0" wp14:anchorId="2EE75772" wp14:editId="04E71EF9">
             <wp:extent cx="3599815" cy="2457781"/>
@@ -281,13 +293,24 @@
     <w:p/>
     <w:p>
       <w:r>
-        <w:lastRenderedPageBreak/>
-        <w:t>From this data, we can point out two specific weekly averages that stood out in the data. One occurred in week seven and the other in week ten. In week seven, Bing Predicts had an overall roughly seventy-nine percent of correct predictions for that week when every other model in that week had approximately fifty-seven percent of accurate predictions. In week ten, Amos had a success percentage of roughly seventy-one percent when all other models had a success rate of approximately fifty-seven percent.</w:t>
+        <w:t xml:space="preserve">From this data, we can point out two specific weekly averages that stood out in the data. In week seven, Bing Predicts had an overall roughly seventy-nine percent of correct predictions for that week when every other model in that week had approximately fifty-seven percent of accurate predictions. </w:t>
+      </w:r>
+      <w:r>
+        <w:t>This anomaly occurs again in week ten</w:t>
+      </w:r>
+      <w:r>
+        <w:t>, Amos had a success percentage of roughly seventy-one percent when all other models had a success rate of approximately fifty-seven percent.</w:t>
       </w:r>
     </w:p>
     <w:p>
       <w:r>
-        <w:t xml:space="preserve">It is also essential to analyze the success rates for each model based on the ranges of the specific predictions. It would make sense that the models would have the least success for forecasts with only a fifty to fifty-nine percent confidence and most success for predictions between eighty and one-hundred percent confidence. </w:t>
+        <w:t xml:space="preserve">It </w:t>
+      </w:r>
+      <w:r>
+        <w:t xml:space="preserve">was also necessary </w:t>
+      </w:r>
+      <w:r>
+        <w:t xml:space="preserve">to analyze the success rates for each model based on the ranges of the specific predictions. It would make sense that the models would have the least success for forecasts with only a fifty to fifty-nine percent confidence and most success for predictions between eighty and one-hundred percent confidence. </w:t>
       </w:r>
     </w:p>
     <w:p>
@@ -337,7 +360,23 @@
       </w:r>
       <w:proofErr w:type="spellEnd"/>
       <w:r>
-        <w:t xml:space="preserve"> bet there is the favourite and the underdog, but sometimes there can be two favourites and no underdog. The favourite bet lists with a minus (-) sign and the underdog bet lists with a plus (+) sign. If a bettor chooses to place a bet on the favourite to win, they must pay the bet listed with the minus sign, and if they are correct, then they are paid out one hundred dollars. If a bettor chooses to place a bet on the underdog to win, they must pay one hundred dollars, and if they are correct, then they are paid out whatever the amount listed beside the plus sign is.</w:t>
+        <w:t xml:space="preserve"> bet there is </w:t>
+      </w:r>
+      <w:r>
+        <w:lastRenderedPageBreak/>
+        <w:t xml:space="preserve">the favourite and the underdog, but sometimes there can be two favourites and no underdog. The favourite bet lists with a minus (-) sign and the underdog bet lists with a plus (+) sign. If a bettor chooses to place a bet on the favourite to win, they must pay the </w:t>
+      </w:r>
+      <w:r>
+        <w:t>favourite amount</w:t>
+      </w:r>
+      <w:r>
+        <w:t xml:space="preserve">, and if they are correct, then they are paid out one hundred dollars. If a bettor chooses to place a bet on the underdog to win, they must pay one hundred dollars, and if they are correct, then they </w:t>
+      </w:r>
+      <w:r>
+        <w:t>are given the underdog amount as payout</w:t>
+      </w:r>
+      <w:r>
+        <w:t>.</w:t>
       </w:r>
     </w:p>
     <w:p>
@@ -410,7 +449,6 @@
         <w:rPr>
           <w:noProof/>
         </w:rPr>
-        <w:lastRenderedPageBreak/>
         <mc:AlternateContent>
           <mc:Choice Requires="wps">
             <w:drawing>
@@ -1832,7 +1870,19 @@
       </w:r>
       <w:proofErr w:type="spellEnd"/>
       <w:r>
-        <w:t xml:space="preserve"> bet to the total amount of money held by the simulation. The simulation was given a starting amount of five-thousand dollars in hopes that it would not drop into the negatives at any point.</w:t>
+        <w:t xml:space="preserve"> bet to the total amount of money held by the simulation. The simulation was given a starting amount of five-thousand dollars </w:t>
+      </w:r>
+      <w:r>
+        <w:t>so</w:t>
+      </w:r>
+      <w:r>
+        <w:t xml:space="preserve"> that it would not </w:t>
+      </w:r>
+      <w:r>
+        <w:t xml:space="preserve">likely </w:t>
+      </w:r>
+      <w:r>
+        <w:t>drop into the negatives at any point.</w:t>
       </w:r>
     </w:p>
     <w:p>
@@ -2879,7 +2929,7 @@
     </w:p>
     <w:p>
       <w:r>
-        <w:t xml:space="preserve">What the results of this basic simulation taught us confirmed our thinking that a loss by a team favourited to win could drastically decrease the total amount of money the bettor has. As this occurs more and more, the more and more money, the bettor loses. </w:t>
+        <w:t xml:space="preserve">What the results of this basic simulation taught us confirmed our thinking that a loss by a team favourited to win could drastically decrease the total amount of money the bettor has. As this occurs more and more, the more and more money the bettor loses. </w:t>
       </w:r>
     </w:p>
     <w:p>
@@ -2890,7 +2940,6 @@
         <w:rPr>
           <w:noProof/>
         </w:rPr>
-        <w:lastRenderedPageBreak/>
         <w:drawing>
           <wp:inline distT="0" distB="0" distL="0" distR="0" wp14:anchorId="33617FC4" wp14:editId="6E757021">
             <wp:extent cx="4524375" cy="2828925"/>
@@ -2914,15 +2963,19 @@
     </w:p>
     <w:p>
       <w:r>
-        <w:t>From the chart above we can see that following this sort of simulation would be analogous with following an unpredictable stock. Even though one of the models has profitability for a period, it is not stable enough to use this simulation to make money.</w:t>
+        <w:lastRenderedPageBreak/>
+        <w:t xml:space="preserve">From the chart above we can see that following this sort of simulation would be analogous </w:t>
+      </w:r>
+      <w:r>
+        <w:t>to</w:t>
+      </w:r>
+      <w:r>
+        <w:t xml:space="preserve"> an unpredictable stock. Even though one of the models has profitability for a period, it is not stable enough to use this simulation to make money.</w:t>
       </w:r>
     </w:p>
     <w:p>
       <w:r>
-        <w:t xml:space="preserve">The next simulation we decided to try was to break up each model’s predictions into groups based on the range of the prediction’s confidence. Each model’s predictions were broken up into the ranges of fifty-one to fifty-nine, sixty to sixty-nine, seventy to seventy-nine, and eighty to one-hundred percent confidence. The reasoning for this is because the accuracy of the predictions was increasing for almost every model as its confidence </w:t>
-      </w:r>
-      <w:r>
-        <w:t>increased.</w:t>
+        <w:t>The next simulation we decided to try was to break up each model’s predictions into groups based on the range of the prediction’s confidence. Each model’s predictions were broken up into the ranges of fifty-one to fifty-nine, sixty to sixty-nine, seventy to seventy-nine, and eighty to one-hundred percent confidence. The reasoning for this is because the accuracy of the predictions was increasing for almost every model as its confidence increased.</w:t>
       </w:r>
     </w:p>
     <w:p>
@@ -2958,8 +3011,6 @@
       <w:r>
         <w:t>This trait is what you would hope for in the models because the higher the confidence level, the more accurate its predictions should be. You can see above the chart that displays each model’s success percentages based on the four ranges.</w:t>
       </w:r>
-      <w:bookmarkStart w:id="0" w:name="_GoBack"/>
-      <w:bookmarkEnd w:id="0"/>
     </w:p>
     <w:p>
       <w:pPr>
@@ -2969,7 +3020,6 @@
         <w:rPr>
           <w:noProof/>
         </w:rPr>
-        <w:lastRenderedPageBreak/>
         <w:drawing>
           <wp:inline distT="0" distB="0" distL="0" distR="0" wp14:anchorId="7641DBD6" wp14:editId="0B7B0B49">
             <wp:extent cx="5190410" cy="3276600"/>
@@ -2993,6 +3043,7 @@
     </w:p>
     <w:p>
       <w:r>
+        <w:lastRenderedPageBreak/>
         <w:t>From the data above you can see that three of the models finished with profitability, but one stood above the others as the most profitable platform. It is interesting to note that three of the models’ most profitable range is what is considered the most conservative betting range, above 80% confidence level. While you could follow this simulation on the Elo model as your betting model, the concern would be that the profit margin is not significant enough to warrant the same success in the following seasons. The other issue is that this simulation cannot be applied to all four models to achieve profitable success, which is the goal in this analysis.</w:t>
       </w:r>
     </w:p>
@@ -3003,13 +3054,7 @@
     </w:p>
     <w:p>
       <w:r>
-        <w:t>This simulation is done based on the first simulation but with restrictions on what it can</w:t>
-      </w:r>
-      <w:r>
-        <w:t xml:space="preserve"> </w:t>
-      </w:r>
-      <w:r>
-        <w:t xml:space="preserve">make bets. The simulation checks to see who the model predicts to win a </w:t>
+        <w:t xml:space="preserve">This simulation is done based on the first simulation but with restrictions on what it can make bets. The simulation checks to see who the model predicts to win a </w:t>
       </w:r>
       <w:proofErr w:type="gramStart"/>
       <w:r>
@@ -3025,7 +3070,13 @@
       </w:r>
       <w:proofErr w:type="gramEnd"/>
       <w:r>
-        <w:t xml:space="preserve"> bet, but if it is not, it does nothing. The simulation then runs through each game applying the winnings appropriately. Once again, the simulation began with a total of five thousand dollars for each model as a general comfort room so that it would not dip below zero, meaning the casino is owed no money.</w:t>
+        <w:t xml:space="preserve"> bet, but if it is not, it does nothing. The simulation then runs through each game applying the winnings appropriately. Once again, the simulation began with a total of five thousand dollars for each model as a </w:t>
+      </w:r>
+      <w:r>
+        <w:t>starting amount</w:t>
+      </w:r>
+      <w:r>
+        <w:t xml:space="preserve"> so that it would not dip below zero, meaning the casino is owed no money.</w:t>
       </w:r>
     </w:p>
     <w:p>
@@ -3036,7 +3087,6 @@
         <w:rPr>
           <w:noProof/>
         </w:rPr>
-        <w:lastRenderedPageBreak/>
         <w:drawing>
           <wp:inline distT="0" distB="0" distL="0" distR="0" wp14:anchorId="6734E516" wp14:editId="635414A8">
             <wp:extent cx="6362700" cy="4000500"/>
@@ -3060,7 +3110,23 @@
     </w:p>
     <w:p>
       <w:r>
-        <w:t xml:space="preserve">What is most surprising after running this simulation is which model is most profitable. Amos through every other analysis and statistic was the worst performing model, except for its selection in underdog </w:t>
+        <w:t xml:space="preserve">What is most surprising after running this simulation is which model is most profitable. </w:t>
+      </w:r>
+      <w:proofErr w:type="spellStart"/>
+      <w:proofErr w:type="gramStart"/>
+      <w:r>
+        <w:t>Amo</w:t>
+      </w:r>
+      <w:r>
+        <w:t>,</w:t>
+      </w:r>
+      <w:r>
+        <w:t>s</w:t>
+      </w:r>
+      <w:proofErr w:type="spellEnd"/>
+      <w:proofErr w:type="gramEnd"/>
+      <w:r>
+        <w:t xml:space="preserve"> through every other analysis and statistic was the worst performing model, except for its selection in underdog </w:t>
       </w:r>
       <w:proofErr w:type="spellStart"/>
       <w:r>
@@ -3073,7 +3139,16 @@
     </w:p>
     <w:p>
       <w:r>
-        <w:t>This simulation works by betting one-hundred dollars per game, but if the bettor so wished they could make all their bets as two-hundred dollars per game and the total amount would be twice the winnings minus the initial starting five-thousand dollars.</w:t>
+        <w:lastRenderedPageBreak/>
+        <w:t>This simulation works by betting one-hundred dollars per game, but if the bettor so wished</w:t>
+      </w:r>
+      <w:r>
+        <w:t>,</w:t>
+      </w:r>
+      <w:bookmarkStart w:id="0" w:name="_GoBack"/>
+      <w:bookmarkEnd w:id="0"/>
+      <w:r>
+        <w:t xml:space="preserve"> they could make all their bets as two-hundred dollars per game and the total amount would be twice the winnings minus the initial starting five-thousand dollars.</w:t>
       </w:r>
     </w:p>
     <w:p>

</xml_diff>